<commit_message>
Commit all 2018 updates
</commit_message>
<xml_diff>
--- a/Documentation_BankRisk.docx
+++ b/Documentation_BankRisk.docx
@@ -1,6 +1,6 @@
 
 <file path=word/document.xml><?xml version="1.0" encoding="utf-8"?>
-<w:document xmlns:wpc="http://schemas.microsoft.com/office/word/2010/wordprocessingCanvas" xmlns:cx="http://schemas.microsoft.com/office/drawing/2014/chartex" xmlns:cx1="http://schemas.microsoft.com/office/drawing/2015/9/8/chartex" xmlns:cx2="http://schemas.microsoft.com/office/drawing/2015/10/21/chartex" xmlns:cx3="http://schemas.microsoft.com/office/drawing/2016/5/9/chartex" xmlns:cx4="http://schemas.microsoft.com/office/drawing/2016/5/10/chartex" xmlns:cx5="http://schemas.microsoft.com/office/drawing/2016/5/11/chartex" xmlns:cx6="http://schemas.microsoft.com/office/drawing/2016/5/12/chartex" xmlns:cx7="http://schemas.microsoft.com/office/drawing/2016/5/13/chartex" xmlns:cx8="http://schemas.microsoft.com/office/drawing/2016/5/14/chartex" xmlns:mc="http://schemas.openxmlformats.org/markup-compatibility/2006" xmlns:o="urn:schemas-microsoft-com:office:office" xmlns:r="http://schemas.openxmlformats.org/officeDocument/2006/relationships" xmlns:m="http://schemas.openxmlformats.org/officeDocument/2006/math" xmlns:v="urn:schemas-microsoft-com:vml" xmlns:wp14="http://schemas.microsoft.com/office/word/2010/wordprocessingDrawing" xmlns:wp="http://schemas.openxmlformats.org/drawingml/2006/wordprocessingDrawing" xmlns:w10="urn:schemas-microsoft-com:office:word" xmlns:w="http://schemas.openxmlformats.org/wordprocessingml/2006/main" xmlns:w14="http://schemas.microsoft.com/office/word/2010/wordml" xmlns:w15="http://schemas.microsoft.com/office/word/2012/wordml" xmlns:w16se="http://schemas.microsoft.com/office/word/2015/wordml/symex" xmlns:wpg="http://schemas.microsoft.com/office/word/2010/wordprocessingGroup" xmlns:wpi="http://schemas.microsoft.com/office/word/2010/wordprocessingInk" xmlns:wne="http://schemas.microsoft.com/office/word/2006/wordml" xmlns:wps="http://schemas.microsoft.com/office/word/2010/wordprocessingShape" mc:Ignorable="w14 w15 w16se wp14">
+<w:document xmlns:wpc="http://schemas.microsoft.com/office/word/2010/wordprocessingCanvas" xmlns:cx="http://schemas.microsoft.com/office/drawing/2014/chartex" xmlns:cx1="http://schemas.microsoft.com/office/drawing/2015/9/8/chartex" xmlns:cx2="http://schemas.microsoft.com/office/drawing/2015/10/21/chartex" xmlns:cx3="http://schemas.microsoft.com/office/drawing/2016/5/9/chartex" xmlns:cx4="http://schemas.microsoft.com/office/drawing/2016/5/10/chartex" xmlns:cx5="http://schemas.microsoft.com/office/drawing/2016/5/11/chartex" xmlns:cx6="http://schemas.microsoft.com/office/drawing/2016/5/12/chartex" xmlns:cx7="http://schemas.microsoft.com/office/drawing/2016/5/13/chartex" xmlns:cx8="http://schemas.microsoft.com/office/drawing/2016/5/14/chartex" xmlns:mc="http://schemas.openxmlformats.org/markup-compatibility/2006" xmlns:aink="http://schemas.microsoft.com/office/drawing/2016/ink" xmlns:am3d="http://schemas.microsoft.com/office/drawing/2017/model3d" xmlns:o="urn:schemas-microsoft-com:office:office" xmlns:r="http://schemas.openxmlformats.org/officeDocument/2006/relationships" xmlns:m="http://schemas.openxmlformats.org/officeDocument/2006/math" xmlns:v="urn:schemas-microsoft-com:vml" xmlns:wp14="http://schemas.microsoft.com/office/word/2010/wordprocessingDrawing" xmlns:wp="http://schemas.openxmlformats.org/drawingml/2006/wordprocessingDrawing" xmlns:w10="urn:schemas-microsoft-com:office:word" xmlns:w="http://schemas.openxmlformats.org/wordprocessingml/2006/main" xmlns:w14="http://schemas.microsoft.com/office/word/2010/wordml" xmlns:w15="http://schemas.microsoft.com/office/word/2012/wordml" xmlns:w16cid="http://schemas.microsoft.com/office/word/2016/wordml/cid" xmlns:w16se="http://schemas.microsoft.com/office/word/2015/wordml/symex" xmlns:wpg="http://schemas.microsoft.com/office/word/2010/wordprocessingGroup" xmlns:wpi="http://schemas.microsoft.com/office/word/2010/wordprocessingInk" xmlns:wne="http://schemas.microsoft.com/office/word/2006/wordml" xmlns:wps="http://schemas.microsoft.com/office/word/2010/wordprocessingShape" mc:Ignorable="w14 w15 w16se w16cid wp14">
   <w:body>
     <w:p>
       <w:pPr>
@@ -23,7 +23,16 @@
         <w:spacing w:after="0"/>
       </w:pPr>
       <w:r>
-        <w:t>5/1/2017</w:t>
+        <w:t>5/1</w:t>
+      </w:r>
+      <w:r>
+        <w:t>4</w:t>
+      </w:r>
+      <w:r>
+        <w:t>/201</w:t>
+      </w:r>
+      <w:r>
+        <w:t>8</w:t>
       </w:r>
     </w:p>
     <w:p>
@@ -266,7 +275,11 @@
       </w:r>
       <w:proofErr w:type="spellEnd"/>
       <w:r>
-        <w:t xml:space="preserve"> listed as a subdirectory.  Just click on it to work with the code files.  (Do not attempt to run these files if you are not proficient in python and ipython notebook.  This is not the material to use if you are just beginning to learn python.)</w:t>
+        <w:t xml:space="preserve"> listed as a subdirectory.  Just click on it to work with the code files.  (Do not attempt to run these </w:t>
+      </w:r>
+      <w:r>
+        <w:lastRenderedPageBreak/>
+        <w:t>files if you are not proficient in python and ipython notebook.  This is not the material to use if you are just beginning to learn python.)</w:t>
       </w:r>
     </w:p>
     <w:p>
@@ -318,7 +331,13 @@
         <w:t>df2_2001_2009</w:t>
       </w:r>
       <w:r>
-        <w:t>12.7z and df2_2010_201612</w:t>
+        <w:t>12.7z and df2_2010_201</w:t>
+      </w:r>
+      <w:r>
+        <w:t>7</w:t>
+      </w:r>
+      <w:r>
+        <w:t>12</w:t>
       </w:r>
       <w:r>
         <w:t xml:space="preserve">.7z:  These are the Call Report raw data extracts for the indicated years for all banks in the country.  (I also provided the python code that created these files from the </w:t>
@@ -326,8 +345,6 @@
       <w:r>
         <w:t xml:space="preserve">FDIC </w:t>
       </w:r>
-      <w:bookmarkStart w:id="0" w:name="_GoBack"/>
-      <w:bookmarkEnd w:id="0"/>
       <w:r>
         <w:t>bulk data files</w:t>
       </w:r>
@@ -381,7 +398,13 @@
         <w:t>Run br001b_CallDataExtr_concat</w:t>
       </w:r>
       <w:r>
-        <w:t>_201612</w:t>
+        <w:t>_201</w:t>
+      </w:r>
+      <w:r>
+        <w:t>7</w:t>
+      </w:r>
+      <w:r>
+        <w:t>12</w:t>
       </w:r>
       <w:r>
         <w:t xml:space="preserve">.ipynb.  This concatenates the two </w:t>
@@ -415,7 +438,10 @@
         <w:spacing w:after="0"/>
       </w:pPr>
       <w:r>
-        <w:t>Run br001c_CallDataCalcs_AllBanks_2016</w:t>
+        <w:t>Run br001c_CallDataCalcs_AllBanks_201</w:t>
+      </w:r>
+      <w:r>
+        <w:t>7</w:t>
       </w:r>
       <w:r>
         <w:t>12</w:t>
@@ -526,7 +552,13 @@
         <w:t>Update for 2016</w:t>
       </w:r>
       <w:r>
-        <w:t xml:space="preserve"> and 2017</w:t>
+        <w:t>,</w:t>
+      </w:r>
+      <w:r>
+        <w:t xml:space="preserve"> 2017</w:t>
+      </w:r>
+      <w:r>
+        <w:t xml:space="preserve"> and 2018</w:t>
       </w:r>
       <w:r>
         <w:t xml:space="preserve"> CCAR models:</w:t>
@@ -542,7 +574,25 @@
         <w:spacing w:after="0"/>
       </w:pPr>
       <w:r>
-        <w:t>The latest set of ipynb files that run CCAR stress tests have generally been updated to run both 2016 and 2017 CCAR scenarios</w:t>
+        <w:t xml:space="preserve">The latest set of ipynb files that run CCAR stress tests have generally been updated to run </w:t>
+      </w:r>
+      <w:r>
+        <w:t xml:space="preserve">the </w:t>
+      </w:r>
+      <w:r>
+        <w:t>2016</w:t>
+      </w:r>
+      <w:r>
+        <w:t>, 2017</w:t>
+      </w:r>
+      <w:r>
+        <w:t xml:space="preserve"> and 201</w:t>
+      </w:r>
+      <w:r>
+        <w:t>8</w:t>
+      </w:r>
+      <w:r>
+        <w:t xml:space="preserve"> CCAR scenarios</w:t>
       </w:r>
       <w:r>
         <w:t xml:space="preserve">.  Note that the start date and end date for the forecasts was shifted in 2016.  Instead of starting with 2015-09-30 as earlier CCAR years did, it now starts with 2015-12-31.  Also, instead of ending with 2018-12-31, it now ends with 2019-03-31.  </w:t>
@@ -596,8 +646,16 @@
       </w:r>
       <w:proofErr w:type="spellEnd"/>
       <w:r>
-        <w:t>= [2014, 2015, 2016, 2017].</w:t>
-      </w:r>
+        <w:t>= [ 2015, 2016, 2017</w:t>
+      </w:r>
+      <w:r>
+        <w:t>,2018</w:t>
+      </w:r>
+      <w:r>
+        <w:t>].</w:t>
+      </w:r>
+      <w:bookmarkStart w:id="0" w:name="_GoBack"/>
+      <w:bookmarkEnd w:id="0"/>
     </w:p>
     <w:sectPr>
       <w:pgSz w:w="12240" w:h="15840"/>
@@ -610,7 +668,7 @@
 </file>
 
 <file path=word/numbering.xml><?xml version="1.0" encoding="utf-8"?>
-<w:numbering xmlns:wpc="http://schemas.microsoft.com/office/word/2010/wordprocessingCanvas" xmlns:cx="http://schemas.microsoft.com/office/drawing/2014/chartex" xmlns:cx1="http://schemas.microsoft.com/office/drawing/2015/9/8/chartex" xmlns:cx2="http://schemas.microsoft.com/office/drawing/2015/10/21/chartex" xmlns:cx3="http://schemas.microsoft.com/office/drawing/2016/5/9/chartex" xmlns:cx4="http://schemas.microsoft.com/office/drawing/2016/5/10/chartex" xmlns:cx5="http://schemas.microsoft.com/office/drawing/2016/5/11/chartex" xmlns:cx6="http://schemas.microsoft.com/office/drawing/2016/5/12/chartex" xmlns:cx7="http://schemas.microsoft.com/office/drawing/2016/5/13/chartex" xmlns:cx8="http://schemas.microsoft.com/office/drawing/2016/5/14/chartex" xmlns:mc="http://schemas.openxmlformats.org/markup-compatibility/2006" xmlns:o="urn:schemas-microsoft-com:office:office" xmlns:r="http://schemas.openxmlformats.org/officeDocument/2006/relationships" xmlns:m="http://schemas.openxmlformats.org/officeDocument/2006/math" xmlns:v="urn:schemas-microsoft-com:vml" xmlns:wp14="http://schemas.microsoft.com/office/word/2010/wordprocessingDrawing" xmlns:wp="http://schemas.openxmlformats.org/drawingml/2006/wordprocessingDrawing" xmlns:w10="urn:schemas-microsoft-com:office:word" xmlns:w="http://schemas.openxmlformats.org/wordprocessingml/2006/main" xmlns:w14="http://schemas.microsoft.com/office/word/2010/wordml" xmlns:w15="http://schemas.microsoft.com/office/word/2012/wordml" xmlns:w16se="http://schemas.microsoft.com/office/word/2015/wordml/symex" xmlns:wpg="http://schemas.microsoft.com/office/word/2010/wordprocessingGroup" xmlns:wpi="http://schemas.microsoft.com/office/word/2010/wordprocessingInk" xmlns:wne="http://schemas.microsoft.com/office/word/2006/wordml" xmlns:wps="http://schemas.microsoft.com/office/word/2010/wordprocessingShape" mc:Ignorable="w14 w15 w16se wp14">
+<w:numbering xmlns:wpc="http://schemas.microsoft.com/office/word/2010/wordprocessingCanvas" xmlns:cx="http://schemas.microsoft.com/office/drawing/2014/chartex" xmlns:cx1="http://schemas.microsoft.com/office/drawing/2015/9/8/chartex" xmlns:cx2="http://schemas.microsoft.com/office/drawing/2015/10/21/chartex" xmlns:cx3="http://schemas.microsoft.com/office/drawing/2016/5/9/chartex" xmlns:cx4="http://schemas.microsoft.com/office/drawing/2016/5/10/chartex" xmlns:cx5="http://schemas.microsoft.com/office/drawing/2016/5/11/chartex" xmlns:cx6="http://schemas.microsoft.com/office/drawing/2016/5/12/chartex" xmlns:cx7="http://schemas.microsoft.com/office/drawing/2016/5/13/chartex" xmlns:cx8="http://schemas.microsoft.com/office/drawing/2016/5/14/chartex" xmlns:mc="http://schemas.openxmlformats.org/markup-compatibility/2006" xmlns:aink="http://schemas.microsoft.com/office/drawing/2016/ink" xmlns:am3d="http://schemas.microsoft.com/office/drawing/2017/model3d" xmlns:o="urn:schemas-microsoft-com:office:office" xmlns:r="http://schemas.openxmlformats.org/officeDocument/2006/relationships" xmlns:m="http://schemas.openxmlformats.org/officeDocument/2006/math" xmlns:v="urn:schemas-microsoft-com:vml" xmlns:wp14="http://schemas.microsoft.com/office/word/2010/wordprocessingDrawing" xmlns:wp="http://schemas.openxmlformats.org/drawingml/2006/wordprocessingDrawing" xmlns:w10="urn:schemas-microsoft-com:office:word" xmlns:w="http://schemas.openxmlformats.org/wordprocessingml/2006/main" xmlns:w14="http://schemas.microsoft.com/office/word/2010/wordml" xmlns:w15="http://schemas.microsoft.com/office/word/2012/wordml" xmlns:w16cid="http://schemas.microsoft.com/office/word/2016/wordml/cid" xmlns:w16se="http://schemas.microsoft.com/office/word/2015/wordml/symex" xmlns:wpg="http://schemas.microsoft.com/office/word/2010/wordprocessingGroup" xmlns:wpi="http://schemas.microsoft.com/office/word/2010/wordprocessingInk" xmlns:wne="http://schemas.microsoft.com/office/word/2006/wordml" xmlns:wps="http://schemas.microsoft.com/office/word/2010/wordprocessingShape" mc:Ignorable="w14 w15 w16se w16cid wp14">
   <w:abstractNum w:abstractNumId="0" w15:restartNumberingAfterBreak="0">
     <w:nsid w:val="1FB75A7F"/>
     <w:multiLevelType w:val="hybridMultilevel"/>
@@ -1052,7 +1110,7 @@
 </file>
 
 <file path=word/styles.xml><?xml version="1.0" encoding="utf-8"?>
-<w:styles xmlns:mc="http://schemas.openxmlformats.org/markup-compatibility/2006" xmlns:r="http://schemas.openxmlformats.org/officeDocument/2006/relationships" xmlns:w="http://schemas.openxmlformats.org/wordprocessingml/2006/main" xmlns:w14="http://schemas.microsoft.com/office/word/2010/wordml" xmlns:w15="http://schemas.microsoft.com/office/word/2012/wordml" xmlns:w16se="http://schemas.microsoft.com/office/word/2015/wordml/symex" mc:Ignorable="w14 w15 w16se">
+<w:styles xmlns:mc="http://schemas.openxmlformats.org/markup-compatibility/2006" xmlns:r="http://schemas.openxmlformats.org/officeDocument/2006/relationships" xmlns:w="http://schemas.openxmlformats.org/wordprocessingml/2006/main" xmlns:w14="http://schemas.microsoft.com/office/word/2010/wordml" xmlns:w15="http://schemas.microsoft.com/office/word/2012/wordml" xmlns:w16cid="http://schemas.microsoft.com/office/word/2016/wordml/cid" xmlns:w16se="http://schemas.microsoft.com/office/word/2015/wordml/symex" mc:Ignorable="w14 w15 w16se w16cid">
   <w:docDefaults>
     <w:rPrDefault>
       <w:rPr>
@@ -1068,7 +1126,7 @@
       </w:pPr>
     </w:pPrDefault>
   </w:docDefaults>
-  <w:latentStyles w:defLockedState="0" w:defUIPriority="99" w:defSemiHidden="0" w:defUnhideWhenUsed="0" w:defQFormat="0" w:count="374">
+  <w:latentStyles w:defLockedState="0" w:defUIPriority="99" w:defSemiHidden="0" w:defUnhideWhenUsed="0" w:defQFormat="0" w:count="375">
     <w:lsdException w:name="Normal" w:uiPriority="0" w:qFormat="1"/>
     <w:lsdException w:name="heading 1" w:uiPriority="9" w:qFormat="1"/>
     <w:lsdException w:name="heading 2" w:semiHidden="1" w:uiPriority="9" w:unhideWhenUsed="1" w:qFormat="1"/>
@@ -1219,7 +1277,7 @@
     <w:lsdException w:name="Table Subtle 1" w:semiHidden="1" w:unhideWhenUsed="1"/>
     <w:lsdException w:name="Table Subtle 2" w:semiHidden="1" w:unhideWhenUsed="1"/>
     <w:lsdException w:name="Table Web 1" w:semiHidden="1" w:unhideWhenUsed="1"/>
-    <w:lsdException w:name="Table Web 3" w:semiHidden="1" w:unhideWhenUsed="1"/>
+    <w:lsdException w:name="Table Web 2" w:semiHidden="1" w:unhideWhenUsed="1"/>
     <w:lsdException w:name="Balloon Text" w:semiHidden="1" w:unhideWhenUsed="1"/>
     <w:lsdException w:name="Table Grid" w:uiPriority="39"/>
     <w:lsdException w:name="Placeholder Text" w:semiHidden="1"/>
@@ -1440,6 +1498,7 @@
     <w:lsdException w:name="Mention" w:semiHidden="1" w:unhideWhenUsed="1"/>
     <w:lsdException w:name="Smart Hyperlink" w:semiHidden="1" w:unhideWhenUsed="1"/>
     <w:lsdException w:name="Hashtag" w:semiHidden="1" w:unhideWhenUsed="1"/>
+    <w:lsdException w:name="Unresolved Mention" w:semiHidden="1" w:unhideWhenUsed="1"/>
   </w:latentStyles>
   <w:style w:type="paragraph" w:default="1" w:styleId="Normal">
     <w:name w:val="Normal"/>

</xml_diff>

<commit_message>
Corrections for new versions of python and pandas.
</commit_message>
<xml_diff>
--- a/Documentation_BankRisk.docx
+++ b/Documentation_BankRisk.docx
@@ -259,7 +259,13 @@
         <w:spacing w:after="0"/>
       </w:pPr>
       <w:r>
-        <w:t>BankRisk_ipynb.zip:  All of the ipython (</w:t>
+        <w:t>BankRisk_ipynb</w:t>
+      </w:r>
+      <w:r>
+        <w:t>_201810</w:t>
+      </w:r>
+      <w:r>
+        <w:t>.zip:  All of the ipython (</w:t>
       </w:r>
       <w:proofErr w:type="spellStart"/>
       <w:r>
@@ -275,11 +281,29 @@
       </w:r>
       <w:proofErr w:type="spellEnd"/>
       <w:r>
-        <w:t xml:space="preserve"> listed as a subdirectory.  Just click on it to work with the code files.  (Do not attempt to run these </w:t>
+        <w:t xml:space="preserve"> listed as a subdirectory.  Just click on it to work with the code files.  (Do not attempt to </w:t>
       </w:r>
       <w:r>
         <w:lastRenderedPageBreak/>
-        <w:t>files if you are not proficient in python and ipython notebook.  This is not the material to use if you are just beginning to learn python.)</w:t>
+        <w:t>run these files if you are not proficient in python and ipython notebook.  This is not the material to use if you are just beginning to learn python.)</w:t>
+      </w:r>
+      <w:r>
+        <w:t xml:space="preserve"> (See </w:t>
+      </w:r>
+      <w:r>
+        <w:t xml:space="preserve">appendix </w:t>
+      </w:r>
+      <w:r>
+        <w:t xml:space="preserve">below </w:t>
+      </w:r>
+      <w:r>
+        <w:t xml:space="preserve">for recent changes in these </w:t>
+      </w:r>
+      <w:r>
+        <w:t xml:space="preserve">programming </w:t>
+      </w:r>
+      <w:r>
+        <w:t>files caused by changes to python and pandas.)</w:t>
       </w:r>
     </w:p>
     <w:p>
@@ -292,7 +316,15 @@
         <w:spacing w:after="0"/>
       </w:pPr>
       <w:r>
-        <w:t xml:space="preserve">BankRisk_processingtables.csv:  These are all of the ancillary data tables that are referenced by the ipynb files.  </w:t>
+        <w:t xml:space="preserve">BankRisk_processingtables.csv:  These are </w:t>
+      </w:r>
+      <w:proofErr w:type="gramStart"/>
+      <w:r>
+        <w:t>all of</w:t>
+      </w:r>
+      <w:proofErr w:type="gramEnd"/>
+      <w:r>
+        <w:t xml:space="preserve"> the ancillary data tables that are referenced by the ipynb files.  </w:t>
       </w:r>
       <w:r>
         <w:t>They should all be placed into the</w:t>
@@ -334,10 +366,7 @@
         <w:t>12.7z and df2_2010_201</w:t>
       </w:r>
       <w:r>
-        <w:t>7</w:t>
-      </w:r>
-      <w:r>
-        <w:t>12</w:t>
+        <w:t>806</w:t>
       </w:r>
       <w:r>
         <w:t xml:space="preserve">.7z:  These are the Call Report raw data extracts for the indicated years for all banks in the country.  (I also provided the python code that created these files from the </w:t>
@@ -654,8 +683,298 @@
       <w:r>
         <w:t>].</w:t>
       </w:r>
+    </w:p>
+    <w:p>
+      <w:pPr>
+        <w:spacing w:after="0"/>
+      </w:pPr>
+    </w:p>
+    <w:p>
+      <w:pPr>
+        <w:spacing w:after="0"/>
+      </w:pPr>
+    </w:p>
+    <w:p>
+      <w:pPr>
+        <w:spacing w:after="0"/>
+      </w:pPr>
+    </w:p>
+    <w:p>
+      <w:pPr>
+        <w:spacing w:after="0"/>
+      </w:pPr>
+      <w:r>
+        <w:lastRenderedPageBreak/>
+        <w:t xml:space="preserve">SPECIAL APPENDIX (2018-10-16): </w:t>
+      </w:r>
+    </w:p>
+    <w:p>
+      <w:pPr>
+        <w:spacing w:after="0"/>
+      </w:pPr>
+    </w:p>
+    <w:p>
+      <w:pPr>
+        <w:spacing w:after="0"/>
+      </w:pPr>
+      <w:r>
+        <w:t>There are now two zip files containing the ipynb programming files with the dates 2018</w:t>
+      </w:r>
+      <w:r>
+        <w:t>08 (Aug-2018) and 201810 (Oct-2018) embedded in the zip file names.</w:t>
+      </w:r>
+      <w:r>
+        <w:t xml:space="preserve">  Importantly, the August file also has “</w:t>
+      </w:r>
+      <w:proofErr w:type="spellStart"/>
+      <w:r>
+        <w:t>donotuse</w:t>
+      </w:r>
+      <w:proofErr w:type="spellEnd"/>
+      <w:r>
+        <w:t>” in the zip file name.</w:t>
+      </w:r>
+      <w:r>
+        <w:t xml:space="preserve">  This appendix explains what happened.</w:t>
+      </w:r>
+    </w:p>
+    <w:p>
+      <w:pPr>
+        <w:spacing w:after="0"/>
+      </w:pPr>
+    </w:p>
+    <w:p>
+      <w:pPr>
+        <w:spacing w:after="0"/>
+      </w:pPr>
+      <w:r>
+        <w:t xml:space="preserve">The zip file designated 201808 was the file present with the Aug-2018 update for </w:t>
+      </w:r>
+      <w:r>
+        <w:t xml:space="preserve">adding </w:t>
+      </w:r>
+      <w:r>
+        <w:t xml:space="preserve">data through 2018-June.  I always check that the code files will process without errors before posting this type of update.  However, I did not bother to update all of the python and </w:t>
+      </w:r>
+      <w:proofErr w:type="gramStart"/>
+      <w:r>
+        <w:t>pandas</w:t>
+      </w:r>
+      <w:proofErr w:type="gramEnd"/>
+      <w:r>
+        <w:t xml:space="preserve"> language files before checking for errors.</w:t>
+      </w:r>
+      <w:r>
+        <w:t xml:space="preserve">  Unfortunately, </w:t>
+      </w:r>
+      <w:r>
+        <w:t>periodically, some of the prior commands get deprecated</w:t>
+      </w:r>
+      <w:r>
+        <w:t>… meaning that they cease to work and will generate errors instead.</w:t>
+      </w:r>
+      <w:r>
+        <w:t xml:space="preserve">  These are situations where the designers of the language decide that there is some problem or ambiguity with the old syntax and decide to change it.  Hence, it is possible that code that works with older versions of the python/</w:t>
+      </w:r>
+      <w:proofErr w:type="gramStart"/>
+      <w:r>
+        <w:t>pandas</w:t>
+      </w:r>
+      <w:proofErr w:type="gramEnd"/>
+      <w:r>
+        <w:t xml:space="preserve"> language can stop working at an unpredictable time in the future.</w:t>
+      </w:r>
+    </w:p>
+    <w:p>
+      <w:pPr>
+        <w:spacing w:after="0"/>
+      </w:pPr>
+    </w:p>
+    <w:p>
+      <w:pPr>
+        <w:spacing w:after="0"/>
+      </w:pPr>
+      <w:r>
+        <w:t>To my horror, I discovered that this happened with the August update.  It worked in August</w:t>
+      </w:r>
+      <w:r>
+        <w:t xml:space="preserve"> using older versions of python and pandas</w:t>
+      </w:r>
+      <w:r>
+        <w:t xml:space="preserve">, but it stopped working </w:t>
+      </w:r>
+      <w:r>
+        <w:t>in</w:t>
+      </w:r>
+      <w:r>
+        <w:t xml:space="preserve"> October</w:t>
+      </w:r>
+      <w:r>
+        <w:t xml:space="preserve"> </w:t>
+      </w:r>
+      <w:r>
+        <w:t>after</w:t>
+      </w:r>
       <w:bookmarkStart w:id="0" w:name="_GoBack"/>
       <w:bookmarkEnd w:id="0"/>
+      <w:r>
+        <w:t xml:space="preserve"> I did update the python and pandas languages</w:t>
+      </w:r>
+      <w:r>
+        <w:t>.</w:t>
+      </w:r>
+      <w:r>
+        <w:t xml:space="preserve">  </w:t>
+      </w:r>
+      <w:r>
+        <w:t>In the spirit of full disclosure, the changes related to three items:</w:t>
+      </w:r>
+    </w:p>
+    <w:p>
+      <w:pPr>
+        <w:spacing w:after="0"/>
+      </w:pPr>
+    </w:p>
+    <w:p>
+      <w:pPr>
+        <w:pStyle w:val="ListParagraph"/>
+        <w:numPr>
+          <w:ilvl w:val="0"/>
+          <w:numId w:val="5"/>
+        </w:numPr>
+        <w:spacing w:after="0"/>
+      </w:pPr>
+      <w:proofErr w:type="spellStart"/>
+      <w:r>
+        <w:t>Rolling_mean</w:t>
+      </w:r>
+      <w:proofErr w:type="spellEnd"/>
+      <w:r>
+        <w:t>(</w:t>
+      </w:r>
+      <w:proofErr w:type="spellStart"/>
+      <w:r>
+        <w:t>args</w:t>
+      </w:r>
+      <w:proofErr w:type="spellEnd"/>
+      <w:r>
+        <w:t>)</w:t>
+      </w:r>
+      <w:r>
+        <w:t xml:space="preserve"> and </w:t>
+      </w:r>
+      <w:proofErr w:type="spellStart"/>
+      <w:r>
+        <w:t>rolling_sum</w:t>
+      </w:r>
+      <w:proofErr w:type="spellEnd"/>
+      <w:r>
+        <w:t>(</w:t>
+      </w:r>
+      <w:proofErr w:type="spellStart"/>
+      <w:r>
+        <w:t>args</w:t>
+      </w:r>
+      <w:proofErr w:type="spellEnd"/>
+      <w:r>
+        <w:t>)</w:t>
+      </w:r>
+      <w:r>
+        <w:t xml:space="preserve"> stopped working and were replaced with</w:t>
+      </w:r>
+      <w:r>
+        <w:t xml:space="preserve"> rolling(</w:t>
+      </w:r>
+      <w:proofErr w:type="spellStart"/>
+      <w:r>
+        <w:t>arg</w:t>
+      </w:r>
+      <w:r>
+        <w:t>s</w:t>
+      </w:r>
+      <w:proofErr w:type="spellEnd"/>
+      <w:proofErr w:type="gramStart"/>
+      <w:r>
+        <w:t>).mean</w:t>
+      </w:r>
+      <w:proofErr w:type="gramEnd"/>
+      <w:r>
+        <w:t>()</w:t>
+      </w:r>
+      <w:r>
+        <w:t xml:space="preserve"> and rolling(</w:t>
+      </w:r>
+      <w:proofErr w:type="spellStart"/>
+      <w:r>
+        <w:t>args</w:t>
+      </w:r>
+      <w:proofErr w:type="spellEnd"/>
+      <w:r>
+        <w:t>).sum().</w:t>
+      </w:r>
+    </w:p>
+    <w:p>
+      <w:pPr>
+        <w:pStyle w:val="ListParagraph"/>
+        <w:numPr>
+          <w:ilvl w:val="0"/>
+          <w:numId w:val="5"/>
+        </w:numPr>
+        <w:spacing w:after="0"/>
+      </w:pPr>
+      <w:r>
+        <w:t>Column name changes must to handled using a new “rename” command.</w:t>
+      </w:r>
+    </w:p>
+    <w:p>
+      <w:pPr>
+        <w:pStyle w:val="ListParagraph"/>
+        <w:numPr>
+          <w:ilvl w:val="0"/>
+          <w:numId w:val="5"/>
+        </w:numPr>
+        <w:spacing w:after="0"/>
+      </w:pPr>
+      <w:r>
+        <w:t>Slicing the lower limit of bin cuts cannot use the “index” attribute.</w:t>
+      </w:r>
+    </w:p>
+    <w:p>
+      <w:pPr>
+        <w:spacing w:after="0"/>
+      </w:pPr>
+    </w:p>
+    <w:p>
+      <w:pPr>
+        <w:spacing w:after="0"/>
+      </w:pPr>
+      <w:r>
+        <w:t>These are very technical changes.  I have included both sets of ipynb programming files (August and October) in case any of you wish to check the detailed differences.</w:t>
+      </w:r>
+      <w:r>
+        <w:t xml:space="preserve">  As always, I will respond to any direct inquiries</w:t>
+      </w:r>
+      <w:r>
+        <w:t xml:space="preserve"> via my email address available on my GitHub site.</w:t>
+      </w:r>
+    </w:p>
+    <w:p>
+      <w:pPr>
+        <w:spacing w:after="0"/>
+      </w:pPr>
+    </w:p>
+    <w:p>
+      <w:pPr>
+        <w:spacing w:after="0"/>
+      </w:pPr>
+      <w:r>
+        <w:t>My apologies for any inconvenience these issues may have caused.</w:t>
+      </w:r>
+    </w:p>
+    <w:p>
+      <w:pPr>
+        <w:spacing w:after="0"/>
+      </w:pPr>
     </w:p>
     <w:sectPr>
       <w:pgSz w:w="12240" w:h="15840"/>
@@ -982,6 +1301,92 @@
     </w:lvl>
   </w:abstractNum>
   <w:abstractNum w:abstractNumId="3" w15:restartNumberingAfterBreak="0">
+    <w:nsid w:val="3C91372F"/>
+    <w:multiLevelType w:val="hybridMultilevel"/>
+    <w:tmpl w:val="933286A2"/>
+    <w:lvl w:ilvl="0" w:tplc="0409000F">
+      <w:start w:val="1"/>
+      <w:numFmt w:val="decimal"/>
+      <w:lvlText w:val="%1."/>
+      <w:lvlJc w:val="left"/>
+      <w:pPr>
+        <w:ind w:left="720" w:hanging="360"/>
+      </w:pPr>
+    </w:lvl>
+    <w:lvl w:ilvl="1" w:tplc="04090019" w:tentative="1">
+      <w:start w:val="1"/>
+      <w:numFmt w:val="lowerLetter"/>
+      <w:lvlText w:val="%2."/>
+      <w:lvlJc w:val="left"/>
+      <w:pPr>
+        <w:ind w:left="1440" w:hanging="360"/>
+      </w:pPr>
+    </w:lvl>
+    <w:lvl w:ilvl="2" w:tplc="0409001B" w:tentative="1">
+      <w:start w:val="1"/>
+      <w:numFmt w:val="lowerRoman"/>
+      <w:lvlText w:val="%3."/>
+      <w:lvlJc w:val="right"/>
+      <w:pPr>
+        <w:ind w:left="2160" w:hanging="180"/>
+      </w:pPr>
+    </w:lvl>
+    <w:lvl w:ilvl="3" w:tplc="0409000F" w:tentative="1">
+      <w:start w:val="1"/>
+      <w:numFmt w:val="decimal"/>
+      <w:lvlText w:val="%4."/>
+      <w:lvlJc w:val="left"/>
+      <w:pPr>
+        <w:ind w:left="2880" w:hanging="360"/>
+      </w:pPr>
+    </w:lvl>
+    <w:lvl w:ilvl="4" w:tplc="04090019" w:tentative="1">
+      <w:start w:val="1"/>
+      <w:numFmt w:val="lowerLetter"/>
+      <w:lvlText w:val="%5."/>
+      <w:lvlJc w:val="left"/>
+      <w:pPr>
+        <w:ind w:left="3600" w:hanging="360"/>
+      </w:pPr>
+    </w:lvl>
+    <w:lvl w:ilvl="5" w:tplc="0409001B" w:tentative="1">
+      <w:start w:val="1"/>
+      <w:numFmt w:val="lowerRoman"/>
+      <w:lvlText w:val="%6."/>
+      <w:lvlJc w:val="right"/>
+      <w:pPr>
+        <w:ind w:left="4320" w:hanging="180"/>
+      </w:pPr>
+    </w:lvl>
+    <w:lvl w:ilvl="6" w:tplc="0409000F" w:tentative="1">
+      <w:start w:val="1"/>
+      <w:numFmt w:val="decimal"/>
+      <w:lvlText w:val="%7."/>
+      <w:lvlJc w:val="left"/>
+      <w:pPr>
+        <w:ind w:left="5040" w:hanging="360"/>
+      </w:pPr>
+    </w:lvl>
+    <w:lvl w:ilvl="7" w:tplc="04090019" w:tentative="1">
+      <w:start w:val="1"/>
+      <w:numFmt w:val="lowerLetter"/>
+      <w:lvlText w:val="%8."/>
+      <w:lvlJc w:val="left"/>
+      <w:pPr>
+        <w:ind w:left="5760" w:hanging="360"/>
+      </w:pPr>
+    </w:lvl>
+    <w:lvl w:ilvl="8" w:tplc="0409001B" w:tentative="1">
+      <w:start w:val="1"/>
+      <w:numFmt w:val="lowerRoman"/>
+      <w:lvlText w:val="%9."/>
+      <w:lvlJc w:val="right"/>
+      <w:pPr>
+        <w:ind w:left="6480" w:hanging="180"/>
+      </w:pPr>
+    </w:lvl>
+  </w:abstractNum>
+  <w:abstractNum w:abstractNumId="4" w15:restartNumberingAfterBreak="0">
     <w:nsid w:val="551307C5"/>
     <w:multiLevelType w:val="hybridMultilevel"/>
     <w:tmpl w:val="5F827D7C"/>
@@ -1104,6 +1509,9 @@
     <w:abstractNumId w:val="0"/>
   </w:num>
   <w:num w:numId="4">
+    <w:abstractNumId w:val="4"/>
+  </w:num>
+  <w:num w:numId="5">
     <w:abstractNumId w:val="3"/>
   </w:num>
 </w:numbering>
@@ -1232,6 +1640,7 @@
     <w:lsdException w:name="HTML Sample" w:semiHidden="1" w:unhideWhenUsed="1"/>
     <w:lsdException w:name="HTML Typewriter" w:semiHidden="1" w:unhideWhenUsed="1"/>
     <w:lsdException w:name="HTML Variable" w:semiHidden="1" w:unhideWhenUsed="1"/>
+    <w:lsdException w:name="Normal Table" w:semiHidden="1" w:unhideWhenUsed="1"/>
     <w:lsdException w:name="annotation subject" w:semiHidden="1" w:unhideWhenUsed="1"/>
     <w:lsdException w:name="No List" w:semiHidden="1" w:unhideWhenUsed="1"/>
     <w:lsdException w:name="Outline List 1" w:semiHidden="1" w:unhideWhenUsed="1"/>
@@ -1278,8 +1687,10 @@
     <w:lsdException w:name="Table Subtle 2" w:semiHidden="1" w:unhideWhenUsed="1"/>
     <w:lsdException w:name="Table Web 1" w:semiHidden="1" w:unhideWhenUsed="1"/>
     <w:lsdException w:name="Table Web 2" w:semiHidden="1" w:unhideWhenUsed="1"/>
+    <w:lsdException w:name="Table Web 3" w:semiHidden="1" w:unhideWhenUsed="1"/>
     <w:lsdException w:name="Balloon Text" w:semiHidden="1" w:unhideWhenUsed="1"/>
     <w:lsdException w:name="Table Grid" w:uiPriority="39"/>
+    <w:lsdException w:name="Table Theme" w:semiHidden="1" w:unhideWhenUsed="1"/>
     <w:lsdException w:name="Placeholder Text" w:semiHidden="1"/>
     <w:lsdException w:name="No Spacing" w:uiPriority="1" w:qFormat="1"/>
     <w:lsdException w:name="Light Shading" w:uiPriority="60"/>

</xml_diff>

<commit_message>
Update for python3 checks of ipynb code files.
</commit_message>
<xml_diff>
--- a/Documentation_BankRisk.docx
+++ b/Documentation_BankRisk.docx
@@ -23,16 +23,22 @@
         <w:spacing w:after="0"/>
       </w:pPr>
       <w:r>
-        <w:t>5/1</w:t>
-      </w:r>
-      <w:r>
-        <w:t>4</w:t>
+        <w:t>10</w:t>
+      </w:r>
+      <w:r>
+        <w:t>/1</w:t>
+      </w:r>
+      <w:r>
+        <w:t>8</w:t>
       </w:r>
       <w:r>
         <w:t>/201</w:t>
       </w:r>
       <w:r>
         <w:t>8</w:t>
+      </w:r>
+      <w:r>
+        <w:t xml:space="preserve"> (revised)</w:t>
       </w:r>
     </w:p>
     <w:p>
@@ -265,6 +271,9 @@
         <w:t>_201810</w:t>
       </w:r>
       <w:r>
+        <w:t>18py3</w:t>
+      </w:r>
+      <w:r>
         <w:t>.zip:  All of the ipython (</w:t>
       </w:r>
       <w:proofErr w:type="spellStart"/>
@@ -281,11 +290,11 @@
       </w:r>
       <w:proofErr w:type="spellEnd"/>
       <w:r>
-        <w:t xml:space="preserve"> listed as a subdirectory.  Just click on it to work with the code files.  (Do not attempt to </w:t>
+        <w:t xml:space="preserve"> listed as a subdirectory.  Just click on it to work with the code files.  (Do not </w:t>
       </w:r>
       <w:r>
         <w:lastRenderedPageBreak/>
-        <w:t>run these files if you are not proficient in python and ipython notebook.  This is not the material to use if you are just beginning to learn python.)</w:t>
+        <w:t>attempt to run these files if you are not proficient in python and ipython notebook.  This is not the material to use if you are just beginning to learn python.)</w:t>
       </w:r>
       <w:r>
         <w:t xml:space="preserve"> (See </w:t>
@@ -705,7 +714,13 @@
       </w:pPr>
       <w:r>
         <w:lastRenderedPageBreak/>
-        <w:t xml:space="preserve">SPECIAL APPENDIX (2018-10-16): </w:t>
+        <w:t>SPECIAL APPENDIX (2018-10-16</w:t>
+      </w:r>
+      <w:r>
+        <w:t>, revised 10/18/18</w:t>
+      </w:r>
+      <w:r>
+        <w:t xml:space="preserve">): </w:t>
       </w:r>
     </w:p>
     <w:p>
@@ -721,7 +736,19 @@
         <w:t>There are now two zip files containing the ipynb programming files with the dates 2018</w:t>
       </w:r>
       <w:r>
-        <w:t>08 (Aug-2018) and 201810 (Oct-2018) embedded in the zip file names.</w:t>
+        <w:t>08 (Aug-2018) and 201810</w:t>
+      </w:r>
+      <w:r>
+        <w:t>18</w:t>
+      </w:r>
+      <w:r>
+        <w:t xml:space="preserve"> (</w:t>
+      </w:r>
+      <w:r>
+        <w:t>10/18/</w:t>
+      </w:r>
+      <w:r>
+        <w:t>18) embedded in the zip file names.</w:t>
       </w:r>
       <w:r>
         <w:t xml:space="preserve">  Importantly, the August file also has “</w:t>
@@ -747,6 +774,7 @@
       <w:pPr>
         <w:spacing w:after="0"/>
       </w:pPr>
+      <w:bookmarkStart w:id="0" w:name="_GoBack"/>
       <w:r>
         <w:t xml:space="preserve">The zip file designated 201808 was the file present with the Aug-2018 update for </w:t>
       </w:r>
@@ -754,7 +782,11 @@
         <w:t xml:space="preserve">adding </w:t>
       </w:r>
       <w:r>
-        <w:t xml:space="preserve">data through 2018-June.  I always check that the code files will process without errors before posting this type of update.  However, I did not bother to update all of the python and </w:t>
+        <w:t xml:space="preserve">data through </w:t>
+      </w:r>
+      <w:bookmarkEnd w:id="0"/>
+      <w:r>
+        <w:t xml:space="preserve">2018-June.  I always check that the code files will process without errors before posting this type of update.  However, I did not bother to update all of the python and </w:t>
       </w:r>
       <w:proofErr w:type="gramStart"/>
       <w:r>
@@ -815,10 +847,22 @@
       <w:r>
         <w:t>after</w:t>
       </w:r>
-      <w:bookmarkStart w:id="0" w:name="_GoBack"/>
-      <w:bookmarkEnd w:id="0"/>
-      <w:r>
-        <w:t xml:space="preserve"> I did update the python and pandas languages</w:t>
+      <w:r>
+        <w:t xml:space="preserve"> I update</w:t>
+      </w:r>
+      <w:r>
+        <w:t>d</w:t>
+      </w:r>
+      <w:r>
+        <w:t xml:space="preserve"> the python and </w:t>
+      </w:r>
+      <w:proofErr w:type="gramStart"/>
+      <w:r>
+        <w:t>pandas</w:t>
+      </w:r>
+      <w:proofErr w:type="gramEnd"/>
+      <w:r>
+        <w:t xml:space="preserve"> languages</w:t>
       </w:r>
       <w:r>
         <w:t>.</w:t>
@@ -941,15 +985,34 @@
     </w:p>
     <w:p>
       <w:pPr>
-        <w:spacing w:after="0"/>
-      </w:pPr>
-    </w:p>
-    <w:p>
-      <w:pPr>
-        <w:spacing w:after="0"/>
-      </w:pPr>
-      <w:r>
-        <w:t>These are very technical changes.  I have included both sets of ipynb programming files (August and October) in case any of you wish to check the detailed differences.</w:t>
+        <w:pStyle w:val="ListParagraph"/>
+        <w:numPr>
+          <w:ilvl w:val="0"/>
+          <w:numId w:val="5"/>
+        </w:numPr>
+        <w:spacing w:after="0"/>
+      </w:pPr>
+      <w:r>
+        <w:t>Data column duplication related to “group by” commands.</w:t>
+      </w:r>
+    </w:p>
+    <w:p>
+      <w:pPr>
+        <w:spacing w:after="0"/>
+      </w:pPr>
+    </w:p>
+    <w:p>
+      <w:pPr>
+        <w:spacing w:after="0"/>
+      </w:pPr>
+      <w:r>
+        <w:t xml:space="preserve">These are very technical changes.  I have included both sets of ipynb programming files (August and October) in case any of you wish to check the detailed </w:t>
+      </w:r>
+      <w:r>
+        <w:t xml:space="preserve">syntax changes and/or </w:t>
+      </w:r>
+      <w:r>
+        <w:t>differences.</w:t>
       </w:r>
       <w:r>
         <w:t xml:space="preserve">  As always, I will respond to any direct inquiries</w:t>

</xml_diff>